<commit_message>
Default Settings For The Simulation Updated
</commit_message>
<xml_diff>
--- a/doc/Dissertation/Dissertation.docx
+++ b/doc/Dissertation/Dissertation.docx
@@ -348,22 +348,22 @@
       <w:pPr>
         <w:pStyle w:val="1"/>
       </w:pPr>
-      <w:bookmarkStart w:id="2" w:name="_Toc9791"/>
-      <w:bookmarkStart w:id="3" w:name="_Toc53186230"/>
+      <w:bookmarkStart w:id="2" w:name="_Toc53186230"/>
+      <w:bookmarkStart w:id="3" w:name="_Toc9791"/>
       <w:r>
         <w:lastRenderedPageBreak/>
         <w:t>Acknowledgments</w:t>
       </w:r>
+      <w:bookmarkEnd w:id="2"/>
+    </w:p>
+    <w:p>
+      <w:r>
+        <w:t>I would like to thank my supervisor, Dr. Bailin Deng, for his dedicated advice and guidance. Dr. Deng continuously provided encouragement and was always willing and enthusiastic to assist in any way he could throughout the project. I would also like to thank my family for providing both financial and spiritual support for my postgraduate edu</w:t>
+      </w:r>
+      <w:r>
+        <w:br w:type="page"/>
+      </w:r>
       <w:bookmarkEnd w:id="3"/>
-    </w:p>
-    <w:p>
-      <w:r>
-        <w:t>I would like to thank my supervisor, Dr. Bailin Deng, for his dedicated advice and guidance. Dr. Deng continuously provided encouragement and was always willing and enthusiastic to assist in any way he could throughout the project. I would also like to thank my family for providing both financial and spiritual support for my postgraduate edu</w:t>
-      </w:r>
-      <w:r>
-        <w:br w:type="page"/>
-      </w:r>
-      <w:bookmarkEnd w:id="2"/>
     </w:p>
     <w:p>
       <w:pPr>
@@ -380,6 +380,7 @@
       <w:sdtPr>
         <w:rPr>
           <w:rFonts w:asciiTheme="minorHAnsi" w:eastAsiaTheme="minorEastAsia" w:hAnsiTheme="minorHAnsi" w:cstheme="minorBidi"/>
+          <w:bCs w:val="0"/>
           <w:color w:val="auto"/>
           <w:kern w:val="2"/>
           <w:sz w:val="21"/>
@@ -2083,9 +2084,1402 @@
       <w:bookmarkStart w:id="15" w:name="_Toc53186242"/>
       <w:r>
         <w:lastRenderedPageBreak/>
-        <w:t>Chapter 6 - Implementation</w:t>
+        <w:t xml:space="preserve">Chapter 6 </w:t>
+      </w:r>
+      <w:r>
+        <w:t>–</w:t>
+      </w:r>
+      <w:r>
+        <w:t xml:space="preserve"> Implementation</w:t>
       </w:r>
       <w:bookmarkEnd w:id="15"/>
+    </w:p>
+    <w:p>
+      <w:pPr>
+        <w:pStyle w:val="2"/>
+        <w:rPr>
+          <w:rFonts w:eastAsiaTheme="minorEastAsia"/>
+        </w:rPr>
+      </w:pPr>
+      <w:r>
+        <w:rPr>
+          <w:noProof/>
+        </w:rPr>
+        <w:drawing>
+          <wp:inline distT="0" distB="0" distL="0" distR="0" wp14:anchorId="35F2BB6D" wp14:editId="3C0D1AD7">
+            <wp:extent cx="4248150" cy="5972175"/>
+            <wp:effectExtent l="0" t="0" r="0" b="9525"/>
+            <wp:docPr id="14" name="图片 14"/>
+            <wp:cNvGraphicFramePr>
+              <a:graphicFrameLocks xmlns:a="http://schemas.openxmlformats.org/drawingml/2006/main" noChangeAspect="1"/>
+            </wp:cNvGraphicFramePr>
+            <a:graphic xmlns:a="http://schemas.openxmlformats.org/drawingml/2006/main">
+              <a:graphicData uri="http://schemas.openxmlformats.org/drawingml/2006/picture">
+                <pic:pic xmlns:pic="http://schemas.openxmlformats.org/drawingml/2006/picture">
+                  <pic:nvPicPr>
+                    <pic:cNvPr id="1" name=""/>
+                    <pic:cNvPicPr/>
+                  </pic:nvPicPr>
+                  <pic:blipFill>
+                    <a:blip r:embed="rId11"/>
+                    <a:stretch>
+                      <a:fillRect/>
+                    </a:stretch>
+                  </pic:blipFill>
+                  <pic:spPr>
+                    <a:xfrm>
+                      <a:off x="0" y="0"/>
+                      <a:ext cx="4248150" cy="5972175"/>
+                    </a:xfrm>
+                    <a:prstGeom prst="rect">
+                      <a:avLst/>
+                    </a:prstGeom>
+                  </pic:spPr>
+                </pic:pic>
+              </a:graphicData>
+            </a:graphic>
+          </wp:inline>
+        </w:drawing>
+      </w:r>
+    </w:p>
+    <w:p>
+      <w:pPr>
+        <w:pStyle w:val="2"/>
+        <w:rPr>
+          <w:rFonts w:eastAsiaTheme="minorEastAsia"/>
+        </w:rPr>
+      </w:pPr>
+      <w:r>
+        <w:rPr>
+          <w:noProof/>
+        </w:rPr>
+        <w:lastRenderedPageBreak/>
+        <w:drawing>
+          <wp:inline distT="0" distB="0" distL="0" distR="0" wp14:anchorId="779F396C" wp14:editId="6CFE2020">
+            <wp:extent cx="5274310" cy="4481830"/>
+            <wp:effectExtent l="0" t="0" r="2540" b="0"/>
+            <wp:docPr id="2" name="图片 2"/>
+            <wp:cNvGraphicFramePr>
+              <a:graphicFrameLocks xmlns:a="http://schemas.openxmlformats.org/drawingml/2006/main" noChangeAspect="1"/>
+            </wp:cNvGraphicFramePr>
+            <a:graphic xmlns:a="http://schemas.openxmlformats.org/drawingml/2006/main">
+              <a:graphicData uri="http://schemas.openxmlformats.org/drawingml/2006/picture">
+                <pic:pic xmlns:pic="http://schemas.openxmlformats.org/drawingml/2006/picture">
+                  <pic:nvPicPr>
+                    <pic:cNvPr id="1" name=""/>
+                    <pic:cNvPicPr/>
+                  </pic:nvPicPr>
+                  <pic:blipFill>
+                    <a:blip r:embed="rId12"/>
+                    <a:stretch>
+                      <a:fillRect/>
+                    </a:stretch>
+                  </pic:blipFill>
+                  <pic:spPr>
+                    <a:xfrm>
+                      <a:off x="0" y="0"/>
+                      <a:ext cx="5274310" cy="4481830"/>
+                    </a:xfrm>
+                    <a:prstGeom prst="rect">
+                      <a:avLst/>
+                    </a:prstGeom>
+                  </pic:spPr>
+                </pic:pic>
+              </a:graphicData>
+            </a:graphic>
+          </wp:inline>
+        </w:drawing>
+      </w:r>
+    </w:p>
+    <w:p>
+      <w:r>
+        <w:rPr>
+          <w:rFonts w:hint="eastAsia"/>
+        </w:rPr>
+        <w:t>6-</w:t>
+      </w:r>
+      <w:r>
+        <w:t>1</w:t>
+      </w:r>
+    </w:p>
+    <w:p>
+      <w:r>
+        <w:rPr>
+          <w:noProof/>
+        </w:rPr>
+        <w:drawing>
+          <wp:inline distT="0" distB="0" distL="0" distR="0" wp14:anchorId="3FA6E17E" wp14:editId="2A41EF43">
+            <wp:extent cx="5274310" cy="1203960"/>
+            <wp:effectExtent l="0" t="0" r="2540" b="0"/>
+            <wp:docPr id="5" name="图片 5"/>
+            <wp:cNvGraphicFramePr>
+              <a:graphicFrameLocks xmlns:a="http://schemas.openxmlformats.org/drawingml/2006/main" noChangeAspect="1"/>
+            </wp:cNvGraphicFramePr>
+            <a:graphic xmlns:a="http://schemas.openxmlformats.org/drawingml/2006/main">
+              <a:graphicData uri="http://schemas.openxmlformats.org/drawingml/2006/picture">
+                <pic:pic xmlns:pic="http://schemas.openxmlformats.org/drawingml/2006/picture">
+                  <pic:nvPicPr>
+                    <pic:cNvPr id="1" name=""/>
+                    <pic:cNvPicPr/>
+                  </pic:nvPicPr>
+                  <pic:blipFill>
+                    <a:blip r:embed="rId13"/>
+                    <a:stretch>
+                      <a:fillRect/>
+                    </a:stretch>
+                  </pic:blipFill>
+                  <pic:spPr>
+                    <a:xfrm>
+                      <a:off x="0" y="0"/>
+                      <a:ext cx="5274310" cy="1203960"/>
+                    </a:xfrm>
+                    <a:prstGeom prst="rect">
+                      <a:avLst/>
+                    </a:prstGeom>
+                  </pic:spPr>
+                </pic:pic>
+              </a:graphicData>
+            </a:graphic>
+          </wp:inline>
+        </w:drawing>
+      </w:r>
+    </w:p>
+    <w:p>
+      <w:r>
+        <w:rPr>
+          <w:rFonts w:hint="eastAsia"/>
+        </w:rPr>
+        <w:t>6</w:t>
+      </w:r>
+      <w:r>
+        <w:t>-2</w:t>
+      </w:r>
+    </w:p>
+    <w:p>
+      <w:r>
+        <w:rPr>
+          <w:noProof/>
+        </w:rPr>
+        <w:lastRenderedPageBreak/>
+        <w:drawing>
+          <wp:inline distT="0" distB="0" distL="0" distR="0" wp14:anchorId="044B83A2" wp14:editId="213ED33C">
+            <wp:extent cx="5274310" cy="4189730"/>
+            <wp:effectExtent l="0" t="0" r="2540" b="1270"/>
+            <wp:docPr id="8" name="图片 8"/>
+            <wp:cNvGraphicFramePr>
+              <a:graphicFrameLocks xmlns:a="http://schemas.openxmlformats.org/drawingml/2006/main" noChangeAspect="1"/>
+            </wp:cNvGraphicFramePr>
+            <a:graphic xmlns:a="http://schemas.openxmlformats.org/drawingml/2006/main">
+              <a:graphicData uri="http://schemas.openxmlformats.org/drawingml/2006/picture">
+                <pic:pic xmlns:pic="http://schemas.openxmlformats.org/drawingml/2006/picture">
+                  <pic:nvPicPr>
+                    <pic:cNvPr id="1" name=""/>
+                    <pic:cNvPicPr/>
+                  </pic:nvPicPr>
+                  <pic:blipFill>
+                    <a:blip r:embed="rId14"/>
+                    <a:stretch>
+                      <a:fillRect/>
+                    </a:stretch>
+                  </pic:blipFill>
+                  <pic:spPr>
+                    <a:xfrm>
+                      <a:off x="0" y="0"/>
+                      <a:ext cx="5274310" cy="4189730"/>
+                    </a:xfrm>
+                    <a:prstGeom prst="rect">
+                      <a:avLst/>
+                    </a:prstGeom>
+                  </pic:spPr>
+                </pic:pic>
+              </a:graphicData>
+            </a:graphic>
+          </wp:inline>
+        </w:drawing>
+      </w:r>
+    </w:p>
+    <w:p>
+      <w:pPr>
+        <w:rPr>
+          <w:rFonts w:hint="eastAsia"/>
+        </w:rPr>
+      </w:pPr>
+      <w:r>
+        <w:t>P</w:t>
+      </w:r>
+      <w:r>
+        <w:rPr>
+          <w:rFonts w:hint="eastAsia"/>
+        </w:rPr>
+        <w:t>op</w:t>
+      </w:r>
+      <w:r>
+        <w:t>ulation</w:t>
+      </w:r>
+    </w:p>
+    <w:p>
+      <w:r>
+        <w:rPr>
+          <w:noProof/>
+        </w:rPr>
+        <w:drawing>
+          <wp:inline distT="0" distB="0" distL="0" distR="0" wp14:anchorId="60DCB632" wp14:editId="3DE51A6B">
+            <wp:extent cx="5274310" cy="1602105"/>
+            <wp:effectExtent l="0" t="0" r="2540" b="0"/>
+            <wp:docPr id="6" name="图片 6"/>
+            <wp:cNvGraphicFramePr>
+              <a:graphicFrameLocks xmlns:a="http://schemas.openxmlformats.org/drawingml/2006/main" noChangeAspect="1"/>
+            </wp:cNvGraphicFramePr>
+            <a:graphic xmlns:a="http://schemas.openxmlformats.org/drawingml/2006/main">
+              <a:graphicData uri="http://schemas.openxmlformats.org/drawingml/2006/picture">
+                <pic:pic xmlns:pic="http://schemas.openxmlformats.org/drawingml/2006/picture">
+                  <pic:nvPicPr>
+                    <pic:cNvPr id="1" name=""/>
+                    <pic:cNvPicPr/>
+                  </pic:nvPicPr>
+                  <pic:blipFill>
+                    <a:blip r:embed="rId15"/>
+                    <a:stretch>
+                      <a:fillRect/>
+                    </a:stretch>
+                  </pic:blipFill>
+                  <pic:spPr>
+                    <a:xfrm>
+                      <a:off x="0" y="0"/>
+                      <a:ext cx="5274310" cy="1602105"/>
+                    </a:xfrm>
+                    <a:prstGeom prst="rect">
+                      <a:avLst/>
+                    </a:prstGeom>
+                  </pic:spPr>
+                </pic:pic>
+              </a:graphicData>
+            </a:graphic>
+          </wp:inline>
+        </w:drawing>
+      </w:r>
+    </w:p>
+    <w:p>
+      <w:r>
+        <w:rPr>
+          <w:rFonts w:hint="eastAsia"/>
+        </w:rPr>
+        <w:t>6</w:t>
+      </w:r>
+      <w:r>
+        <w:t>-3</w:t>
+      </w:r>
+    </w:p>
+    <w:p>
+      <w:r>
+        <w:rPr>
+          <w:noProof/>
+        </w:rPr>
+        <w:drawing>
+          <wp:inline distT="0" distB="0" distL="0" distR="0" wp14:anchorId="308C027B" wp14:editId="45DA61B6">
+            <wp:extent cx="5274310" cy="1683385"/>
+            <wp:effectExtent l="0" t="0" r="2540" b="0"/>
+            <wp:docPr id="7" name="图片 7"/>
+            <wp:cNvGraphicFramePr>
+              <a:graphicFrameLocks xmlns:a="http://schemas.openxmlformats.org/drawingml/2006/main" noChangeAspect="1"/>
+            </wp:cNvGraphicFramePr>
+            <a:graphic xmlns:a="http://schemas.openxmlformats.org/drawingml/2006/main">
+              <a:graphicData uri="http://schemas.openxmlformats.org/drawingml/2006/picture">
+                <pic:pic xmlns:pic="http://schemas.openxmlformats.org/drawingml/2006/picture">
+                  <pic:nvPicPr>
+                    <pic:cNvPr id="1" name=""/>
+                    <pic:cNvPicPr/>
+                  </pic:nvPicPr>
+                  <pic:blipFill>
+                    <a:blip r:embed="rId16"/>
+                    <a:stretch>
+                      <a:fillRect/>
+                    </a:stretch>
+                  </pic:blipFill>
+                  <pic:spPr>
+                    <a:xfrm>
+                      <a:off x="0" y="0"/>
+                      <a:ext cx="5274310" cy="1683385"/>
+                    </a:xfrm>
+                    <a:prstGeom prst="rect">
+                      <a:avLst/>
+                    </a:prstGeom>
+                  </pic:spPr>
+                </pic:pic>
+              </a:graphicData>
+            </a:graphic>
+          </wp:inline>
+        </w:drawing>
+      </w:r>
+    </w:p>
+    <w:p>
+      <w:pPr>
+        <w:rPr>
+          <w:rFonts w:hint="eastAsia"/>
+        </w:rPr>
+      </w:pPr>
+      <w:r>
+        <w:rPr>
+          <w:rFonts w:hint="eastAsia"/>
+        </w:rPr>
+        <w:t>6</w:t>
+      </w:r>
+      <w:r>
+        <w:t>-4</w:t>
+      </w:r>
+    </w:p>
+    <w:p>
+      <w:pPr>
+        <w:rPr>
+          <w:rFonts w:cs="Times New Roman"/>
+          <w:sz w:val="28"/>
+          <w:szCs w:val="28"/>
+        </w:rPr>
+      </w:pPr>
+      <w:r>
+        <w:rPr>
+          <w:noProof/>
+        </w:rPr>
+        <w:lastRenderedPageBreak/>
+        <w:drawing>
+          <wp:inline distT="0" distB="0" distL="0" distR="0" wp14:anchorId="0182A5A7" wp14:editId="292A8CF3">
+            <wp:extent cx="5274310" cy="2691130"/>
+            <wp:effectExtent l="0" t="0" r="2540" b="0"/>
+            <wp:docPr id="9" name="图片 9"/>
+            <wp:cNvGraphicFramePr>
+              <a:graphicFrameLocks xmlns:a="http://schemas.openxmlformats.org/drawingml/2006/main" noChangeAspect="1"/>
+            </wp:cNvGraphicFramePr>
+            <a:graphic xmlns:a="http://schemas.openxmlformats.org/drawingml/2006/main">
+              <a:graphicData uri="http://schemas.openxmlformats.org/drawingml/2006/picture">
+                <pic:pic xmlns:pic="http://schemas.openxmlformats.org/drawingml/2006/picture">
+                  <pic:nvPicPr>
+                    <pic:cNvPr id="1" name=""/>
+                    <pic:cNvPicPr/>
+                  </pic:nvPicPr>
+                  <pic:blipFill>
+                    <a:blip r:embed="rId17"/>
+                    <a:stretch>
+                      <a:fillRect/>
+                    </a:stretch>
+                  </pic:blipFill>
+                  <pic:spPr>
+                    <a:xfrm>
+                      <a:off x="0" y="0"/>
+                      <a:ext cx="5274310" cy="2691130"/>
+                    </a:xfrm>
+                    <a:prstGeom prst="rect">
+                      <a:avLst/>
+                    </a:prstGeom>
+                  </pic:spPr>
+                </pic:pic>
+              </a:graphicData>
+            </a:graphic>
+          </wp:inline>
+        </w:drawing>
+      </w:r>
+      <w:r>
+        <w:rPr>
+          <w:rFonts w:cs="Times New Roman" w:hint="eastAsia"/>
+          <w:sz w:val="28"/>
+          <w:szCs w:val="28"/>
+        </w:rPr>
+        <w:t>6</w:t>
+      </w:r>
+      <w:r>
+        <w:rPr>
+          <w:rFonts w:cs="Times New Roman"/>
+          <w:sz w:val="28"/>
+          <w:szCs w:val="28"/>
+        </w:rPr>
+        <w:t>-5</w:t>
+      </w:r>
+    </w:p>
+    <w:p>
+      <w:pPr>
+        <w:rPr>
+          <w:rFonts w:cs="Times New Roman"/>
+          <w:sz w:val="28"/>
+          <w:szCs w:val="28"/>
+        </w:rPr>
+      </w:pPr>
+      <w:r>
+        <w:rPr>
+          <w:rFonts w:cs="Times New Roman"/>
+          <w:noProof/>
+          <w:sz w:val="28"/>
+          <w:szCs w:val="28"/>
+        </w:rPr>
+        <w:drawing>
+          <wp:inline distT="0" distB="0" distL="0" distR="0" wp14:anchorId="635FC5A9" wp14:editId="171C1AA0">
+            <wp:extent cx="5274310" cy="4330700"/>
+            <wp:effectExtent l="0" t="0" r="2540" b="0"/>
+            <wp:docPr id="10" name="图片 10" descr="文本&#10;&#10;描述已自动生成"/>
+            <wp:cNvGraphicFramePr>
+              <a:graphicFrameLocks xmlns:a="http://schemas.openxmlformats.org/drawingml/2006/main" noChangeAspect="1"/>
+            </wp:cNvGraphicFramePr>
+            <a:graphic xmlns:a="http://schemas.openxmlformats.org/drawingml/2006/main">
+              <a:graphicData uri="http://schemas.openxmlformats.org/drawingml/2006/picture">
+                <pic:pic xmlns:pic="http://schemas.openxmlformats.org/drawingml/2006/picture">
+                  <pic:nvPicPr>
+                    <pic:cNvPr id="10" name="图片 10" descr="文本&#10;&#10;描述已自动生成"/>
+                    <pic:cNvPicPr/>
+                  </pic:nvPicPr>
+                  <pic:blipFill>
+                    <a:blip r:embed="rId18">
+                      <a:extLst>
+                        <a:ext uri="{28A0092B-C50C-407E-A947-70E740481C1C}">
+                          <a14:useLocalDpi xmlns:a14="http://schemas.microsoft.com/office/drawing/2010/main" val="0"/>
+                        </a:ext>
+                      </a:extLst>
+                    </a:blip>
+                    <a:stretch>
+                      <a:fillRect/>
+                    </a:stretch>
+                  </pic:blipFill>
+                  <pic:spPr>
+                    <a:xfrm>
+                      <a:off x="0" y="0"/>
+                      <a:ext cx="5274310" cy="4330700"/>
+                    </a:xfrm>
+                    <a:prstGeom prst="rect">
+                      <a:avLst/>
+                    </a:prstGeom>
+                  </pic:spPr>
+                </pic:pic>
+              </a:graphicData>
+            </a:graphic>
+          </wp:inline>
+        </w:drawing>
+      </w:r>
+    </w:p>
+    <w:p>
+      <w:pPr>
+        <w:rPr>
+          <w:rFonts w:cs="Times New Roman"/>
+          <w:sz w:val="28"/>
+          <w:szCs w:val="28"/>
+        </w:rPr>
+      </w:pPr>
+      <w:r>
+        <w:rPr>
+          <w:rFonts w:cs="Times New Roman" w:hint="eastAsia"/>
+          <w:sz w:val="28"/>
+          <w:szCs w:val="28"/>
+        </w:rPr>
+        <w:t>6</w:t>
+      </w:r>
+      <w:r>
+        <w:rPr>
+          <w:rFonts w:cs="Times New Roman"/>
+          <w:sz w:val="28"/>
+          <w:szCs w:val="28"/>
+        </w:rPr>
+        <w:t>-6</w:t>
+      </w:r>
+    </w:p>
+    <w:p>
+      <w:pPr>
+        <w:rPr>
+          <w:rFonts w:cs="Times New Roman"/>
+          <w:sz w:val="28"/>
+          <w:szCs w:val="28"/>
+        </w:rPr>
+      </w:pPr>
+      <w:r>
+        <w:rPr>
+          <w:noProof/>
+        </w:rPr>
+        <w:lastRenderedPageBreak/>
+        <w:drawing>
+          <wp:inline distT="0" distB="0" distL="0" distR="0" wp14:anchorId="532A4D6F" wp14:editId="64222251">
+            <wp:extent cx="5274310" cy="2792095"/>
+            <wp:effectExtent l="0" t="0" r="2540" b="8255"/>
+            <wp:docPr id="11" name="图片 11"/>
+            <wp:cNvGraphicFramePr>
+              <a:graphicFrameLocks xmlns:a="http://schemas.openxmlformats.org/drawingml/2006/main" noChangeAspect="1"/>
+            </wp:cNvGraphicFramePr>
+            <a:graphic xmlns:a="http://schemas.openxmlformats.org/drawingml/2006/main">
+              <a:graphicData uri="http://schemas.openxmlformats.org/drawingml/2006/picture">
+                <pic:pic xmlns:pic="http://schemas.openxmlformats.org/drawingml/2006/picture">
+                  <pic:nvPicPr>
+                    <pic:cNvPr id="1" name=""/>
+                    <pic:cNvPicPr/>
+                  </pic:nvPicPr>
+                  <pic:blipFill>
+                    <a:blip r:embed="rId19"/>
+                    <a:stretch>
+                      <a:fillRect/>
+                    </a:stretch>
+                  </pic:blipFill>
+                  <pic:spPr>
+                    <a:xfrm>
+                      <a:off x="0" y="0"/>
+                      <a:ext cx="5274310" cy="2792095"/>
+                    </a:xfrm>
+                    <a:prstGeom prst="rect">
+                      <a:avLst/>
+                    </a:prstGeom>
+                  </pic:spPr>
+                </pic:pic>
+              </a:graphicData>
+            </a:graphic>
+          </wp:inline>
+        </w:drawing>
+      </w:r>
+      <w:r>
+        <w:rPr>
+          <w:rFonts w:cs="Times New Roman" w:hint="eastAsia"/>
+          <w:sz w:val="28"/>
+          <w:szCs w:val="28"/>
+        </w:rPr>
+        <w:t>6</w:t>
+      </w:r>
+      <w:r>
+        <w:rPr>
+          <w:rFonts w:cs="Times New Roman"/>
+          <w:sz w:val="28"/>
+          <w:szCs w:val="28"/>
+        </w:rPr>
+        <w:t>-7</w:t>
+      </w:r>
+    </w:p>
+    <w:p>
+      <w:pPr>
+        <w:rPr>
+          <w:rFonts w:cs="Times New Roman"/>
+          <w:sz w:val="28"/>
+          <w:szCs w:val="28"/>
+        </w:rPr>
+      </w:pPr>
+    </w:p>
+    <w:p>
+      <w:pPr>
+        <w:rPr>
+          <w:rFonts w:cs="Times New Roman"/>
+          <w:sz w:val="28"/>
+          <w:szCs w:val="28"/>
+        </w:rPr>
+      </w:pPr>
+      <w:r>
+        <w:rPr>
+          <w:noProof/>
+        </w:rPr>
+        <w:lastRenderedPageBreak/>
+        <w:drawing>
+          <wp:inline distT="0" distB="0" distL="0" distR="0" wp14:anchorId="4C824AD7" wp14:editId="444A8483">
+            <wp:extent cx="5274310" cy="7232650"/>
+            <wp:effectExtent l="0" t="0" r="2540" b="6350"/>
+            <wp:docPr id="12" name="图片 12"/>
+            <wp:cNvGraphicFramePr>
+              <a:graphicFrameLocks xmlns:a="http://schemas.openxmlformats.org/drawingml/2006/main" noChangeAspect="1"/>
+            </wp:cNvGraphicFramePr>
+            <a:graphic xmlns:a="http://schemas.openxmlformats.org/drawingml/2006/main">
+              <a:graphicData uri="http://schemas.openxmlformats.org/drawingml/2006/picture">
+                <pic:pic xmlns:pic="http://schemas.openxmlformats.org/drawingml/2006/picture">
+                  <pic:nvPicPr>
+                    <pic:cNvPr id="1" name=""/>
+                    <pic:cNvPicPr/>
+                  </pic:nvPicPr>
+                  <pic:blipFill>
+                    <a:blip r:embed="rId20"/>
+                    <a:stretch>
+                      <a:fillRect/>
+                    </a:stretch>
+                  </pic:blipFill>
+                  <pic:spPr>
+                    <a:xfrm>
+                      <a:off x="0" y="0"/>
+                      <a:ext cx="5274310" cy="7232650"/>
+                    </a:xfrm>
+                    <a:prstGeom prst="rect">
+                      <a:avLst/>
+                    </a:prstGeom>
+                  </pic:spPr>
+                </pic:pic>
+              </a:graphicData>
+            </a:graphic>
+          </wp:inline>
+        </w:drawing>
+      </w:r>
+      <w:r>
+        <w:rPr>
+          <w:rFonts w:cs="Times New Roman" w:hint="eastAsia"/>
+          <w:sz w:val="28"/>
+          <w:szCs w:val="28"/>
+        </w:rPr>
+        <w:t>6</w:t>
+      </w:r>
+      <w:r>
+        <w:rPr>
+          <w:rFonts w:cs="Times New Roman"/>
+          <w:sz w:val="28"/>
+          <w:szCs w:val="28"/>
+        </w:rPr>
+        <w:t>-8</w:t>
+      </w:r>
+    </w:p>
+    <w:p>
+      <w:pPr>
+        <w:rPr>
+          <w:rFonts w:cs="Times New Roman"/>
+          <w:sz w:val="28"/>
+          <w:szCs w:val="28"/>
+        </w:rPr>
+      </w:pPr>
+      <w:r>
+        <w:rPr>
+          <w:noProof/>
+        </w:rPr>
+        <w:lastRenderedPageBreak/>
+        <w:drawing>
+          <wp:inline distT="0" distB="0" distL="0" distR="0" wp14:anchorId="67776169" wp14:editId="255D64F4">
+            <wp:extent cx="5274310" cy="3255010"/>
+            <wp:effectExtent l="0" t="0" r="2540" b="2540"/>
+            <wp:docPr id="13" name="图片 13"/>
+            <wp:cNvGraphicFramePr>
+              <a:graphicFrameLocks xmlns:a="http://schemas.openxmlformats.org/drawingml/2006/main" noChangeAspect="1"/>
+            </wp:cNvGraphicFramePr>
+            <a:graphic xmlns:a="http://schemas.openxmlformats.org/drawingml/2006/main">
+              <a:graphicData uri="http://schemas.openxmlformats.org/drawingml/2006/picture">
+                <pic:pic xmlns:pic="http://schemas.openxmlformats.org/drawingml/2006/picture">
+                  <pic:nvPicPr>
+                    <pic:cNvPr id="1" name=""/>
+                    <pic:cNvPicPr/>
+                  </pic:nvPicPr>
+                  <pic:blipFill>
+                    <a:blip r:embed="rId21"/>
+                    <a:stretch>
+                      <a:fillRect/>
+                    </a:stretch>
+                  </pic:blipFill>
+                  <pic:spPr>
+                    <a:xfrm>
+                      <a:off x="0" y="0"/>
+                      <a:ext cx="5274310" cy="3255010"/>
+                    </a:xfrm>
+                    <a:prstGeom prst="rect">
+                      <a:avLst/>
+                    </a:prstGeom>
+                  </pic:spPr>
+                </pic:pic>
+              </a:graphicData>
+            </a:graphic>
+          </wp:inline>
+        </w:drawing>
+      </w:r>
+    </w:p>
+    <w:p>
+      <w:pPr>
+        <w:rPr>
+          <w:rFonts w:cs="Times New Roman"/>
+          <w:sz w:val="28"/>
+          <w:szCs w:val="28"/>
+        </w:rPr>
+      </w:pPr>
+      <w:r>
+        <w:rPr>
+          <w:noProof/>
+        </w:rPr>
+        <w:drawing>
+          <wp:inline distT="0" distB="0" distL="0" distR="0" wp14:anchorId="2CC2E601" wp14:editId="0ED980AB">
+            <wp:extent cx="5274310" cy="5019675"/>
+            <wp:effectExtent l="0" t="0" r="2540" b="9525"/>
+            <wp:docPr id="16" name="图片 16"/>
+            <wp:cNvGraphicFramePr>
+              <a:graphicFrameLocks xmlns:a="http://schemas.openxmlformats.org/drawingml/2006/main" noChangeAspect="1"/>
+            </wp:cNvGraphicFramePr>
+            <a:graphic xmlns:a="http://schemas.openxmlformats.org/drawingml/2006/main">
+              <a:graphicData uri="http://schemas.openxmlformats.org/drawingml/2006/picture">
+                <pic:pic xmlns:pic="http://schemas.openxmlformats.org/drawingml/2006/picture">
+                  <pic:nvPicPr>
+                    <pic:cNvPr id="1" name=""/>
+                    <pic:cNvPicPr/>
+                  </pic:nvPicPr>
+                  <pic:blipFill>
+                    <a:blip r:embed="rId22"/>
+                    <a:stretch>
+                      <a:fillRect/>
+                    </a:stretch>
+                  </pic:blipFill>
+                  <pic:spPr>
+                    <a:xfrm>
+                      <a:off x="0" y="0"/>
+                      <a:ext cx="5274310" cy="5019675"/>
+                    </a:xfrm>
+                    <a:prstGeom prst="rect">
+                      <a:avLst/>
+                    </a:prstGeom>
+                  </pic:spPr>
+                </pic:pic>
+              </a:graphicData>
+            </a:graphic>
+          </wp:inline>
+        </w:drawing>
+      </w:r>
+    </w:p>
+    <w:p>
+      <w:pPr>
+        <w:rPr>
+          <w:rFonts w:cs="Times New Roman"/>
+          <w:sz w:val="28"/>
+          <w:szCs w:val="28"/>
+        </w:rPr>
+      </w:pPr>
+    </w:p>
+    <w:p>
+      <w:pPr>
+        <w:rPr>
+          <w:rFonts w:cs="Times New Roman"/>
+          <w:sz w:val="28"/>
+          <w:szCs w:val="28"/>
+        </w:rPr>
+      </w:pPr>
+      <w:r>
+        <w:rPr>
+          <w:noProof/>
+        </w:rPr>
+        <w:lastRenderedPageBreak/>
+        <w:drawing>
+          <wp:inline distT="0" distB="0" distL="0" distR="0" wp14:anchorId="18333067" wp14:editId="0AA1084C">
+            <wp:extent cx="5274310" cy="3282315"/>
+            <wp:effectExtent l="0" t="0" r="2540" b="0"/>
+            <wp:docPr id="17" name="图片 17"/>
+            <wp:cNvGraphicFramePr>
+              <a:graphicFrameLocks xmlns:a="http://schemas.openxmlformats.org/drawingml/2006/main" noChangeAspect="1"/>
+            </wp:cNvGraphicFramePr>
+            <a:graphic xmlns:a="http://schemas.openxmlformats.org/drawingml/2006/main">
+              <a:graphicData uri="http://schemas.openxmlformats.org/drawingml/2006/picture">
+                <pic:pic xmlns:pic="http://schemas.openxmlformats.org/drawingml/2006/picture">
+                  <pic:nvPicPr>
+                    <pic:cNvPr id="1" name=""/>
+                    <pic:cNvPicPr/>
+                  </pic:nvPicPr>
+                  <pic:blipFill>
+                    <a:blip r:embed="rId23"/>
+                    <a:stretch>
+                      <a:fillRect/>
+                    </a:stretch>
+                  </pic:blipFill>
+                  <pic:spPr>
+                    <a:xfrm>
+                      <a:off x="0" y="0"/>
+                      <a:ext cx="5274310" cy="3282315"/>
+                    </a:xfrm>
+                    <a:prstGeom prst="rect">
+                      <a:avLst/>
+                    </a:prstGeom>
+                  </pic:spPr>
+                </pic:pic>
+              </a:graphicData>
+            </a:graphic>
+          </wp:inline>
+        </w:drawing>
+      </w:r>
+    </w:p>
+    <w:p>
+      <w:pPr>
+        <w:rPr>
+          <w:rFonts w:cs="Times New Roman"/>
+          <w:sz w:val="28"/>
+          <w:szCs w:val="28"/>
+        </w:rPr>
+      </w:pPr>
+    </w:p>
+    <w:p>
+      <w:pPr>
+        <w:rPr>
+          <w:rFonts w:cs="Times New Roman"/>
+          <w:sz w:val="28"/>
+          <w:szCs w:val="28"/>
+        </w:rPr>
+      </w:pPr>
+      <w:r>
+        <w:rPr>
+          <w:rFonts w:cs="Times New Roman" w:hint="eastAsia"/>
+          <w:noProof/>
+          <w:sz w:val="28"/>
+          <w:szCs w:val="28"/>
+        </w:rPr>
+        <w:lastRenderedPageBreak/>
+        <w:drawing>
+          <wp:inline distT="0" distB="0" distL="0" distR="0" wp14:anchorId="2D1F78B2" wp14:editId="5F1B28FC">
+            <wp:extent cx="5274310" cy="5490845"/>
+            <wp:effectExtent l="0" t="0" r="2540" b="0"/>
+            <wp:docPr id="18" name="图片 18"/>
+            <wp:cNvGraphicFramePr>
+              <a:graphicFrameLocks xmlns:a="http://schemas.openxmlformats.org/drawingml/2006/main" noChangeAspect="1"/>
+            </wp:cNvGraphicFramePr>
+            <a:graphic xmlns:a="http://schemas.openxmlformats.org/drawingml/2006/main">
+              <a:graphicData uri="http://schemas.openxmlformats.org/drawingml/2006/picture">
+                <pic:pic xmlns:pic="http://schemas.openxmlformats.org/drawingml/2006/picture">
+                  <pic:nvPicPr>
+                    <pic:cNvPr id="18" name="图片 18"/>
+                    <pic:cNvPicPr/>
+                  </pic:nvPicPr>
+                  <pic:blipFill>
+                    <a:blip r:embed="rId24" cstate="print">
+                      <a:extLst>
+                        <a:ext uri="{28A0092B-C50C-407E-A947-70E740481C1C}">
+                          <a14:useLocalDpi xmlns:a14="http://schemas.microsoft.com/office/drawing/2010/main" val="0"/>
+                        </a:ext>
+                      </a:extLst>
+                    </a:blip>
+                    <a:stretch>
+                      <a:fillRect/>
+                    </a:stretch>
+                  </pic:blipFill>
+                  <pic:spPr>
+                    <a:xfrm>
+                      <a:off x="0" y="0"/>
+                      <a:ext cx="5274310" cy="5490845"/>
+                    </a:xfrm>
+                    <a:prstGeom prst="rect">
+                      <a:avLst/>
+                    </a:prstGeom>
+                  </pic:spPr>
+                </pic:pic>
+              </a:graphicData>
+            </a:graphic>
+          </wp:inline>
+        </w:drawing>
+      </w:r>
+    </w:p>
+    <w:p>
+      <w:pPr>
+        <w:rPr>
+          <w:rFonts w:cs="Times New Roman"/>
+          <w:sz w:val="28"/>
+          <w:szCs w:val="28"/>
+        </w:rPr>
+      </w:pPr>
+    </w:p>
+    <w:p>
+      <w:pPr>
+        <w:rPr>
+          <w:rFonts w:cs="Times New Roman"/>
+          <w:sz w:val="28"/>
+          <w:szCs w:val="28"/>
+        </w:rPr>
+      </w:pPr>
+      <w:r>
+        <w:rPr>
+          <w:noProof/>
+        </w:rPr>
+        <w:drawing>
+          <wp:inline distT="0" distB="0" distL="0" distR="0" wp14:anchorId="544C2908" wp14:editId="2652719C">
+            <wp:extent cx="5274310" cy="1123950"/>
+            <wp:effectExtent l="0" t="0" r="2540" b="0"/>
+            <wp:docPr id="19" name="图片 19"/>
+            <wp:cNvGraphicFramePr>
+              <a:graphicFrameLocks xmlns:a="http://schemas.openxmlformats.org/drawingml/2006/main" noChangeAspect="1"/>
+            </wp:cNvGraphicFramePr>
+            <a:graphic xmlns:a="http://schemas.openxmlformats.org/drawingml/2006/main">
+              <a:graphicData uri="http://schemas.openxmlformats.org/drawingml/2006/picture">
+                <pic:pic xmlns:pic="http://schemas.openxmlformats.org/drawingml/2006/picture">
+                  <pic:nvPicPr>
+                    <pic:cNvPr id="1" name=""/>
+                    <pic:cNvPicPr/>
+                  </pic:nvPicPr>
+                  <pic:blipFill>
+                    <a:blip r:embed="rId25"/>
+                    <a:stretch>
+                      <a:fillRect/>
+                    </a:stretch>
+                  </pic:blipFill>
+                  <pic:spPr>
+                    <a:xfrm>
+                      <a:off x="0" y="0"/>
+                      <a:ext cx="5274310" cy="1123950"/>
+                    </a:xfrm>
+                    <a:prstGeom prst="rect">
+                      <a:avLst/>
+                    </a:prstGeom>
+                  </pic:spPr>
+                </pic:pic>
+              </a:graphicData>
+            </a:graphic>
+          </wp:inline>
+        </w:drawing>
+      </w:r>
+    </w:p>
+    <w:p>
+      <w:pPr>
+        <w:rPr>
+          <w:rFonts w:cs="Times New Roman"/>
+          <w:sz w:val="28"/>
+          <w:szCs w:val="28"/>
+        </w:rPr>
+      </w:pPr>
+    </w:p>
+    <w:p>
+      <w:pPr>
+        <w:rPr>
+          <w:rFonts w:cs="Times New Roman"/>
+          <w:sz w:val="28"/>
+          <w:szCs w:val="28"/>
+        </w:rPr>
+      </w:pPr>
+      <w:r>
+        <w:rPr>
+          <w:noProof/>
+        </w:rPr>
+        <w:lastRenderedPageBreak/>
+        <w:drawing>
+          <wp:inline distT="0" distB="0" distL="0" distR="0" wp14:anchorId="2AAAEABF" wp14:editId="01433360">
+            <wp:extent cx="5274310" cy="5128895"/>
+            <wp:effectExtent l="0" t="0" r="2540" b="0"/>
+            <wp:docPr id="20" name="图片 20"/>
+            <wp:cNvGraphicFramePr>
+              <a:graphicFrameLocks xmlns:a="http://schemas.openxmlformats.org/drawingml/2006/main" noChangeAspect="1"/>
+            </wp:cNvGraphicFramePr>
+            <a:graphic xmlns:a="http://schemas.openxmlformats.org/drawingml/2006/main">
+              <a:graphicData uri="http://schemas.openxmlformats.org/drawingml/2006/picture">
+                <pic:pic xmlns:pic="http://schemas.openxmlformats.org/drawingml/2006/picture">
+                  <pic:nvPicPr>
+                    <pic:cNvPr id="1" name=""/>
+                    <pic:cNvPicPr/>
+                  </pic:nvPicPr>
+                  <pic:blipFill>
+                    <a:blip r:embed="rId26"/>
+                    <a:stretch>
+                      <a:fillRect/>
+                    </a:stretch>
+                  </pic:blipFill>
+                  <pic:spPr>
+                    <a:xfrm>
+                      <a:off x="0" y="0"/>
+                      <a:ext cx="5274310" cy="5128895"/>
+                    </a:xfrm>
+                    <a:prstGeom prst="rect">
+                      <a:avLst/>
+                    </a:prstGeom>
+                  </pic:spPr>
+                </pic:pic>
+              </a:graphicData>
+            </a:graphic>
+          </wp:inline>
+        </w:drawing>
+      </w:r>
+    </w:p>
+    <w:p>
+      <w:pPr>
+        <w:rPr>
+          <w:rFonts w:cs="Times New Roman"/>
+          <w:sz w:val="28"/>
+          <w:szCs w:val="28"/>
+        </w:rPr>
+      </w:pPr>
+    </w:p>
+    <w:p>
+      <w:pPr>
+        <w:rPr>
+          <w:rFonts w:cs="Times New Roman"/>
+          <w:sz w:val="28"/>
+          <w:szCs w:val="28"/>
+        </w:rPr>
+      </w:pPr>
+      <w:r>
+        <w:rPr>
+          <w:noProof/>
+        </w:rPr>
+        <w:lastRenderedPageBreak/>
+        <w:drawing>
+          <wp:inline distT="0" distB="0" distL="0" distR="0" wp14:anchorId="03B25A2F" wp14:editId="53F08273">
+            <wp:extent cx="5274310" cy="6211570"/>
+            <wp:effectExtent l="0" t="0" r="2540" b="0"/>
+            <wp:docPr id="21" name="图片 21"/>
+            <wp:cNvGraphicFramePr>
+              <a:graphicFrameLocks xmlns:a="http://schemas.openxmlformats.org/drawingml/2006/main" noChangeAspect="1"/>
+            </wp:cNvGraphicFramePr>
+            <a:graphic xmlns:a="http://schemas.openxmlformats.org/drawingml/2006/main">
+              <a:graphicData uri="http://schemas.openxmlformats.org/drawingml/2006/picture">
+                <pic:pic xmlns:pic="http://schemas.openxmlformats.org/drawingml/2006/picture">
+                  <pic:nvPicPr>
+                    <pic:cNvPr id="1" name=""/>
+                    <pic:cNvPicPr/>
+                  </pic:nvPicPr>
+                  <pic:blipFill>
+                    <a:blip r:embed="rId27"/>
+                    <a:stretch>
+                      <a:fillRect/>
+                    </a:stretch>
+                  </pic:blipFill>
+                  <pic:spPr>
+                    <a:xfrm>
+                      <a:off x="0" y="0"/>
+                      <a:ext cx="5274310" cy="6211570"/>
+                    </a:xfrm>
+                    <a:prstGeom prst="rect">
+                      <a:avLst/>
+                    </a:prstGeom>
+                  </pic:spPr>
+                </pic:pic>
+              </a:graphicData>
+            </a:graphic>
+          </wp:inline>
+        </w:drawing>
+      </w:r>
+    </w:p>
+    <w:p>
+      <w:pPr>
+        <w:rPr>
+          <w:rFonts w:cs="Times New Roman"/>
+          <w:sz w:val="28"/>
+          <w:szCs w:val="28"/>
+        </w:rPr>
+      </w:pPr>
+    </w:p>
+    <w:p>
+      <w:pPr>
+        <w:rPr>
+          <w:rFonts w:cs="Times New Roman"/>
+          <w:sz w:val="28"/>
+          <w:szCs w:val="28"/>
+        </w:rPr>
+      </w:pPr>
+      <w:r>
+        <w:rPr>
+          <w:noProof/>
+        </w:rPr>
+        <w:lastRenderedPageBreak/>
+        <w:drawing>
+          <wp:inline distT="0" distB="0" distL="0" distR="0" wp14:anchorId="0A3017C5" wp14:editId="720CA62C">
+            <wp:extent cx="4562475" cy="2457450"/>
+            <wp:effectExtent l="0" t="0" r="9525" b="0"/>
+            <wp:docPr id="22" name="图片 22"/>
+            <wp:cNvGraphicFramePr>
+              <a:graphicFrameLocks xmlns:a="http://schemas.openxmlformats.org/drawingml/2006/main" noChangeAspect="1"/>
+            </wp:cNvGraphicFramePr>
+            <a:graphic xmlns:a="http://schemas.openxmlformats.org/drawingml/2006/main">
+              <a:graphicData uri="http://schemas.openxmlformats.org/drawingml/2006/picture">
+                <pic:pic xmlns:pic="http://schemas.openxmlformats.org/drawingml/2006/picture">
+                  <pic:nvPicPr>
+                    <pic:cNvPr id="1" name=""/>
+                    <pic:cNvPicPr/>
+                  </pic:nvPicPr>
+                  <pic:blipFill>
+                    <a:blip r:embed="rId28"/>
+                    <a:stretch>
+                      <a:fillRect/>
+                    </a:stretch>
+                  </pic:blipFill>
+                  <pic:spPr>
+                    <a:xfrm>
+                      <a:off x="0" y="0"/>
+                      <a:ext cx="4562475" cy="2457450"/>
+                    </a:xfrm>
+                    <a:prstGeom prst="rect">
+                      <a:avLst/>
+                    </a:prstGeom>
+                  </pic:spPr>
+                </pic:pic>
+              </a:graphicData>
+            </a:graphic>
+          </wp:inline>
+        </w:drawing>
+      </w:r>
+    </w:p>
+    <w:p>
+      <w:pPr>
+        <w:rPr>
+          <w:rFonts w:cs="Times New Roman"/>
+          <w:sz w:val="28"/>
+          <w:szCs w:val="28"/>
+        </w:rPr>
+      </w:pPr>
+    </w:p>
+    <w:p>
+      <w:pPr>
+        <w:rPr>
+          <w:rFonts w:cs="Times New Roman"/>
+          <w:sz w:val="28"/>
+          <w:szCs w:val="28"/>
+        </w:rPr>
+      </w:pPr>
+      <w:r>
+        <w:rPr>
+          <w:noProof/>
+        </w:rPr>
+        <w:drawing>
+          <wp:inline distT="0" distB="0" distL="0" distR="0" wp14:anchorId="1E297BDB" wp14:editId="38814F9C">
+            <wp:extent cx="4829175" cy="2466975"/>
+            <wp:effectExtent l="0" t="0" r="9525" b="9525"/>
+            <wp:docPr id="23" name="图片 23"/>
+            <wp:cNvGraphicFramePr>
+              <a:graphicFrameLocks xmlns:a="http://schemas.openxmlformats.org/drawingml/2006/main" noChangeAspect="1"/>
+            </wp:cNvGraphicFramePr>
+            <a:graphic xmlns:a="http://schemas.openxmlformats.org/drawingml/2006/main">
+              <a:graphicData uri="http://schemas.openxmlformats.org/drawingml/2006/picture">
+                <pic:pic xmlns:pic="http://schemas.openxmlformats.org/drawingml/2006/picture">
+                  <pic:nvPicPr>
+                    <pic:cNvPr id="1" name=""/>
+                    <pic:cNvPicPr/>
+                  </pic:nvPicPr>
+                  <pic:blipFill>
+                    <a:blip r:embed="rId29"/>
+                    <a:stretch>
+                      <a:fillRect/>
+                    </a:stretch>
+                  </pic:blipFill>
+                  <pic:spPr>
+                    <a:xfrm>
+                      <a:off x="0" y="0"/>
+                      <a:ext cx="4829175" cy="2466975"/>
+                    </a:xfrm>
+                    <a:prstGeom prst="rect">
+                      <a:avLst/>
+                    </a:prstGeom>
+                  </pic:spPr>
+                </pic:pic>
+              </a:graphicData>
+            </a:graphic>
+          </wp:inline>
+        </w:drawing>
+      </w:r>
+    </w:p>
+    <w:p>
+      <w:pPr>
+        <w:rPr>
+          <w:rFonts w:cs="Times New Roman"/>
+          <w:sz w:val="28"/>
+          <w:szCs w:val="28"/>
+        </w:rPr>
+      </w:pPr>
+    </w:p>
+    <w:p>
+      <w:pPr>
+        <w:rPr>
+          <w:rFonts w:cs="Times New Roman"/>
+          <w:sz w:val="28"/>
+          <w:szCs w:val="28"/>
+        </w:rPr>
+      </w:pPr>
+      <w:r>
+        <w:rPr>
+          <w:noProof/>
+        </w:rPr>
+        <w:lastRenderedPageBreak/>
+        <w:drawing>
+          <wp:inline distT="0" distB="0" distL="0" distR="0" wp14:anchorId="60AA95B8" wp14:editId="51AE4BAF">
+            <wp:extent cx="5274310" cy="4078605"/>
+            <wp:effectExtent l="0" t="0" r="2540" b="0"/>
+            <wp:docPr id="24" name="图片 24"/>
+            <wp:cNvGraphicFramePr>
+              <a:graphicFrameLocks xmlns:a="http://schemas.openxmlformats.org/drawingml/2006/main" noChangeAspect="1"/>
+            </wp:cNvGraphicFramePr>
+            <a:graphic xmlns:a="http://schemas.openxmlformats.org/drawingml/2006/main">
+              <a:graphicData uri="http://schemas.openxmlformats.org/drawingml/2006/picture">
+                <pic:pic xmlns:pic="http://schemas.openxmlformats.org/drawingml/2006/picture">
+                  <pic:nvPicPr>
+                    <pic:cNvPr id="1" name=""/>
+                    <pic:cNvPicPr/>
+                  </pic:nvPicPr>
+                  <pic:blipFill>
+                    <a:blip r:embed="rId30"/>
+                    <a:stretch>
+                      <a:fillRect/>
+                    </a:stretch>
+                  </pic:blipFill>
+                  <pic:spPr>
+                    <a:xfrm>
+                      <a:off x="0" y="0"/>
+                      <a:ext cx="5274310" cy="4078605"/>
+                    </a:xfrm>
+                    <a:prstGeom prst="rect">
+                      <a:avLst/>
+                    </a:prstGeom>
+                  </pic:spPr>
+                </pic:pic>
+              </a:graphicData>
+            </a:graphic>
+          </wp:inline>
+        </w:drawing>
+      </w:r>
+    </w:p>
+    <w:p>
+      <w:pPr>
+        <w:rPr>
+          <w:rFonts w:cs="Times New Roman"/>
+          <w:sz w:val="28"/>
+          <w:szCs w:val="28"/>
+        </w:rPr>
+      </w:pPr>
+    </w:p>
+    <w:p>
+      <w:pPr>
+        <w:rPr>
+          <w:rFonts w:cs="Times New Roman"/>
+          <w:sz w:val="28"/>
+          <w:szCs w:val="28"/>
+        </w:rPr>
+      </w:pPr>
+      <w:r>
+        <w:rPr>
+          <w:rFonts w:cs="Times New Roman" w:hint="eastAsia"/>
+          <w:noProof/>
+          <w:sz w:val="28"/>
+          <w:szCs w:val="28"/>
+        </w:rPr>
+        <w:lastRenderedPageBreak/>
+        <w:drawing>
+          <wp:inline distT="0" distB="0" distL="0" distR="0" wp14:anchorId="6D312011" wp14:editId="35143E56">
+            <wp:extent cx="5064760" cy="8863330"/>
+            <wp:effectExtent l="0" t="0" r="2540" b="0"/>
+            <wp:docPr id="26" name="图片 26"/>
+            <wp:cNvGraphicFramePr>
+              <a:graphicFrameLocks xmlns:a="http://schemas.openxmlformats.org/drawingml/2006/main" noChangeAspect="1"/>
+            </wp:cNvGraphicFramePr>
+            <a:graphic xmlns:a="http://schemas.openxmlformats.org/drawingml/2006/main">
+              <a:graphicData uri="http://schemas.openxmlformats.org/drawingml/2006/picture">
+                <pic:pic xmlns:pic="http://schemas.openxmlformats.org/drawingml/2006/picture">
+                  <pic:nvPicPr>
+                    <pic:cNvPr id="26" name="图片 26"/>
+                    <pic:cNvPicPr/>
+                  </pic:nvPicPr>
+                  <pic:blipFill>
+                    <a:blip r:embed="rId31">
+                      <a:extLst>
+                        <a:ext uri="{28A0092B-C50C-407E-A947-70E740481C1C}">
+                          <a14:useLocalDpi xmlns:a14="http://schemas.microsoft.com/office/drawing/2010/main" val="0"/>
+                        </a:ext>
+                      </a:extLst>
+                    </a:blip>
+                    <a:stretch>
+                      <a:fillRect/>
+                    </a:stretch>
+                  </pic:blipFill>
+                  <pic:spPr>
+                    <a:xfrm>
+                      <a:off x="0" y="0"/>
+                      <a:ext cx="5064760" cy="8863330"/>
+                    </a:xfrm>
+                    <a:prstGeom prst="rect">
+                      <a:avLst/>
+                    </a:prstGeom>
+                  </pic:spPr>
+                </pic:pic>
+              </a:graphicData>
+            </a:graphic>
+          </wp:inline>
+        </w:drawing>
+      </w:r>
+    </w:p>
+    <w:p>
+      <w:pPr>
+        <w:rPr>
+          <w:rFonts w:cs="Times New Roman"/>
+          <w:sz w:val="28"/>
+          <w:szCs w:val="28"/>
+        </w:rPr>
+      </w:pPr>
+    </w:p>
+    <w:p>
+      <w:pPr>
+        <w:rPr>
+          <w:rFonts w:cs="Times New Roman" w:hint="eastAsia"/>
+          <w:sz w:val="28"/>
+          <w:szCs w:val="28"/>
+        </w:rPr>
+      </w:pPr>
+      <w:r>
+        <w:rPr>
+          <w:rFonts w:cs="Times New Roman" w:hint="eastAsia"/>
+          <w:noProof/>
+          <w:sz w:val="28"/>
+          <w:szCs w:val="28"/>
+        </w:rPr>
+        <w:drawing>
+          <wp:inline distT="0" distB="0" distL="0" distR="0" wp14:anchorId="7E25835F" wp14:editId="103F35D8">
+            <wp:extent cx="5274310" cy="7759700"/>
+            <wp:effectExtent l="0" t="0" r="2540" b="0"/>
+            <wp:docPr id="28" name="图片 28" descr="文本&#10;&#10;描述已自动生成"/>
+            <wp:cNvGraphicFramePr>
+              <a:graphicFrameLocks xmlns:a="http://schemas.openxmlformats.org/drawingml/2006/main" noChangeAspect="1"/>
+            </wp:cNvGraphicFramePr>
+            <a:graphic xmlns:a="http://schemas.openxmlformats.org/drawingml/2006/main">
+              <a:graphicData uri="http://schemas.openxmlformats.org/drawingml/2006/picture">
+                <pic:pic xmlns:pic="http://schemas.openxmlformats.org/drawingml/2006/picture">
+                  <pic:nvPicPr>
+                    <pic:cNvPr id="28" name="图片 28" descr="文本&#10;&#10;描述已自动生成"/>
+                    <pic:cNvPicPr/>
+                  </pic:nvPicPr>
+                  <pic:blipFill>
+                    <a:blip r:embed="rId32">
+                      <a:extLst>
+                        <a:ext uri="{28A0092B-C50C-407E-A947-70E740481C1C}">
+                          <a14:useLocalDpi xmlns:a14="http://schemas.microsoft.com/office/drawing/2010/main" val="0"/>
+                        </a:ext>
+                      </a:extLst>
+                    </a:blip>
+                    <a:stretch>
+                      <a:fillRect/>
+                    </a:stretch>
+                  </pic:blipFill>
+                  <pic:spPr>
+                    <a:xfrm>
+                      <a:off x="0" y="0"/>
+                      <a:ext cx="5274310" cy="7759700"/>
+                    </a:xfrm>
+                    <a:prstGeom prst="rect">
+                      <a:avLst/>
+                    </a:prstGeom>
+                  </pic:spPr>
+                </pic:pic>
+              </a:graphicData>
+            </a:graphic>
+          </wp:inline>
+        </w:drawing>
+      </w:r>
+    </w:p>
+    <w:p>
+      <w:pPr>
+        <w:rPr>
+          <w:rFonts w:cs="Times New Roman" w:hint="eastAsia"/>
+          <w:sz w:val="28"/>
+          <w:szCs w:val="28"/>
+        </w:rPr>
+      </w:pPr>
+      <w:r>
+        <w:rPr>
+          <w:noProof/>
+        </w:rPr>
+        <w:lastRenderedPageBreak/>
+        <w:drawing>
+          <wp:inline distT="0" distB="0" distL="0" distR="0" wp14:anchorId="48E1F02B" wp14:editId="759D8E9F">
+            <wp:extent cx="5274310" cy="3611880"/>
+            <wp:effectExtent l="0" t="0" r="2540" b="7620"/>
+            <wp:docPr id="27" name="图片 27"/>
+            <wp:cNvGraphicFramePr>
+              <a:graphicFrameLocks xmlns:a="http://schemas.openxmlformats.org/drawingml/2006/main" noChangeAspect="1"/>
+            </wp:cNvGraphicFramePr>
+            <a:graphic xmlns:a="http://schemas.openxmlformats.org/drawingml/2006/main">
+              <a:graphicData uri="http://schemas.openxmlformats.org/drawingml/2006/picture">
+                <pic:pic xmlns:pic="http://schemas.openxmlformats.org/drawingml/2006/picture">
+                  <pic:nvPicPr>
+                    <pic:cNvPr id="1" name=""/>
+                    <pic:cNvPicPr/>
+                  </pic:nvPicPr>
+                  <pic:blipFill>
+                    <a:blip r:embed="rId33"/>
+                    <a:stretch>
+                      <a:fillRect/>
+                    </a:stretch>
+                  </pic:blipFill>
+                  <pic:spPr>
+                    <a:xfrm>
+                      <a:off x="0" y="0"/>
+                      <a:ext cx="5274310" cy="3611880"/>
+                    </a:xfrm>
+                    <a:prstGeom prst="rect">
+                      <a:avLst/>
+                    </a:prstGeom>
+                  </pic:spPr>
+                </pic:pic>
+              </a:graphicData>
+            </a:graphic>
+          </wp:inline>
+        </w:drawing>
+      </w:r>
     </w:p>
     <w:p>
       <w:pPr>
@@ -2117,6 +3511,54 @@
     </w:p>
     <w:p>
       <w:pPr>
+        <w:pStyle w:val="2"/>
+        <w:rPr>
+          <w:rFonts w:eastAsiaTheme="minorEastAsia" w:hint="eastAsia"/>
+        </w:rPr>
+      </w:pPr>
+      <w:r>
+        <w:rPr>
+          <w:noProof/>
+        </w:rPr>
+        <w:drawing>
+          <wp:inline distT="0" distB="0" distL="0" distR="0" wp14:anchorId="7DC89B49" wp14:editId="72F2692C">
+            <wp:extent cx="5274310" cy="4897755"/>
+            <wp:effectExtent l="0" t="0" r="2540" b="0"/>
+            <wp:docPr id="29" name="图片 29"/>
+            <wp:cNvGraphicFramePr>
+              <a:graphicFrameLocks xmlns:a="http://schemas.openxmlformats.org/drawingml/2006/main" noChangeAspect="1"/>
+            </wp:cNvGraphicFramePr>
+            <a:graphic xmlns:a="http://schemas.openxmlformats.org/drawingml/2006/main">
+              <a:graphicData uri="http://schemas.openxmlformats.org/drawingml/2006/picture">
+                <pic:pic xmlns:pic="http://schemas.openxmlformats.org/drawingml/2006/picture">
+                  <pic:nvPicPr>
+                    <pic:cNvPr id="1" name=""/>
+                    <pic:cNvPicPr/>
+                  </pic:nvPicPr>
+                  <pic:blipFill>
+                    <a:blip r:embed="rId34"/>
+                    <a:stretch>
+                      <a:fillRect/>
+                    </a:stretch>
+                  </pic:blipFill>
+                  <pic:spPr>
+                    <a:xfrm>
+                      <a:off x="0" y="0"/>
+                      <a:ext cx="5274310" cy="4897755"/>
+                    </a:xfrm>
+                    <a:prstGeom prst="rect">
+                      <a:avLst/>
+                    </a:prstGeom>
+                  </pic:spPr>
+                </pic:pic>
+              </a:graphicData>
+            </a:graphic>
+          </wp:inline>
+        </w:drawing>
+      </w:r>
+    </w:p>
+    <w:p>
+      <w:pPr>
         <w:rPr>
           <w:rFonts w:cs="Times New Roman"/>
           <w:sz w:val="28"/>
@@ -2210,7 +3652,7 @@
       </w:pPr>
     </w:p>
     <w:sectPr>
-      <w:footerReference w:type="default" r:id="rId11"/>
+      <w:footerReference w:type="default" r:id="rId35"/>
       <w:pgSz w:w="11906" w:h="16838"/>
       <w:pgMar w:top="1440" w:right="1800" w:bottom="1440" w:left="1800" w:header="851" w:footer="992" w:gutter="0"/>
       <w:pgNumType w:start="1"/>
@@ -3551,6 +4993,10 @@
 </file>
 
 <file path=customXml/item1.xml><?xml version="1.0" encoding="utf-8"?>
+<b:Sources xmlns:b="http://schemas.openxmlformats.org/officeDocument/2006/bibliography" xmlns="http://schemas.openxmlformats.org/officeDocument/2006/bibliography" SelectedStyle="\APASixthEditionOfficeOnline.xsl" StyleName="APA" Version="6"/>
+</file>
+
+<file path=customXml/item2.xml><?xml version="1.0" encoding="utf-8"?>
 <s:customData xmlns="http://www.wps.cn/officeDocument/2013/wpsCustomData" xmlns:s="http://www.wps.cn/officeDocument/2013/wpsCustomData">
   <customSectProps>
     <customSectPr/>
@@ -3563,22 +5009,18 @@
 </s:customData>
 </file>
 
-<file path=customXml/item2.xml><?xml version="1.0" encoding="utf-8"?>
-<b:Sources xmlns:b="http://schemas.openxmlformats.org/officeDocument/2006/bibliography" xmlns="http://schemas.openxmlformats.org/officeDocument/2006/bibliography" SelectedStyle="\APASixthEditionOfficeOnline.xsl" StyleName="APA" Version="6"/>
+<file path=customXml/itemProps1.xml><?xml version="1.0" encoding="utf-8"?>
+<ds:datastoreItem xmlns:ds="http://schemas.openxmlformats.org/officeDocument/2006/customXml" ds:itemID="{C23B5BEA-DC79-43F4-AF76-7388307FEFE1}">
+  <ds:schemaRefs>
+    <ds:schemaRef ds:uri="http://schemas.openxmlformats.org/officeDocument/2006/bibliography"/>
+  </ds:schemaRefs>
+</ds:datastoreItem>
 </file>
 
-<file path=customXml/itemProps1.xml><?xml version="1.0" encoding="utf-8"?>
+<file path=customXml/itemProps2.xml><?xml version="1.0" encoding="utf-8"?>
 <ds:datastoreItem xmlns:ds="http://schemas.openxmlformats.org/officeDocument/2006/customXml" ds:itemID="{B1977F7D-205B-4081-913C-38D41E755F92}">
   <ds:schemaRefs>
     <ds:schemaRef ds:uri="http://www.wps.cn/officeDocument/2013/wpsCustomData"/>
   </ds:schemaRefs>
 </ds:datastoreItem>
-</file>
-
-<file path=customXml/itemProps2.xml><?xml version="1.0" encoding="utf-8"?>
-<ds:datastoreItem xmlns:ds="http://schemas.openxmlformats.org/officeDocument/2006/customXml" ds:itemID="{C23B5BEA-DC79-43F4-AF76-7388307FEFE1}">
-  <ds:schemaRefs>
-    <ds:schemaRef ds:uri="http://schemas.openxmlformats.org/officeDocument/2006/bibliography"/>
-  </ds:schemaRefs>
-</ds:datastoreItem>
 </file>
</xml_diff>